<commit_message>
HW2 R update and Word upload
</commit_message>
<xml_diff>
--- a/HWassignment_number2_2017.docx
+++ b/HWassignment_number2_2017.docx
@@ -48,193 +48,217 @@
         <w:t>/BIO 381</w:t>
       </w:r>
     </w:p>
-    <w:p/>
     <w:p>
       <w:r>
-        <w:t xml:space="preserve">Your assignment for next week is to </w:t>
-      </w:r>
-      <w:r>
-        <w:t xml:space="preserve">contrast </w:t>
-      </w:r>
-      <w:r>
-        <w:t>differential expression</w:t>
-      </w:r>
-      <w:r>
-        <w:t xml:space="preserve"> between </w:t>
-      </w:r>
-      <w:r>
-        <w:t>healthy (H)</w:t>
-      </w:r>
-      <w:r>
-        <w:t xml:space="preserve"> and </w:t>
-      </w:r>
-      <w:r>
-        <w:t>sick (</w:t>
-      </w:r>
-      <w:r>
-        <w:t>S</w:t>
-      </w:r>
-      <w:r>
-        <w:t>)</w:t>
-      </w:r>
-      <w:r>
-        <w:t xml:space="preserve"> separately within each location, and then compare those results to running with location in </w:t>
-      </w:r>
-      <w:r>
-        <w:t>the model as a control variable.</w:t>
-      </w:r>
-      <w:r>
-        <w:t xml:space="preserve"> Loo</w:t>
-      </w:r>
-      <w:r>
-        <w:t>k at the degree that these two</w:t>
-      </w:r>
-      <w:r>
-        <w:t xml:space="preserve"> approaches converge, and then overall what we see in terms of </w:t>
-      </w:r>
-      <w:r>
-        <w:t>number of</w:t>
-      </w:r>
-      <w:r>
-        <w:t xml:space="preserve"> significant </w:t>
-      </w:r>
-      <w:r>
-        <w:t>differentially expressed</w:t>
-      </w:r>
-      <w:r>
-        <w:t xml:space="preserve"> genes going up vs. down. </w:t>
+        <w:t>R Kirsten Tyler</w:t>
       </w:r>
     </w:p>
     <w:p/>
     <w:p>
-      <w:r>
-        <w:t>Below are general guidelines that describe the</w:t>
-      </w:r>
-      <w:r>
-        <w:t xml:space="preserve"> elements of the assignment </w:t>
-      </w:r>
-      <w:r>
-        <w:t>you should</w:t>
-      </w:r>
-      <w:r>
-        <w:t xml:space="preserve"> include in your short write-up.  Please use 2 pages maximum to demonstrate your understanding </w:t>
-      </w:r>
-      <w:r>
-        <w:t xml:space="preserve">of the conceptual background and technical details for using RNA sequencing for gene expression analyses.  You should include relevant tables and figures (within the two-page limit) with legends.  </w:t>
-      </w:r>
-      <w:r>
-        <w:t xml:space="preserve">You may discuss the assignment with classmates, but the assignment should be prepared individually. </w:t>
-      </w:r>
-      <w:r>
-        <w:t xml:space="preserve"> </w:t>
-      </w:r>
-      <w:r>
-        <w:t xml:space="preserve">Please provide your code for this assignment in your </w:t>
-      </w:r>
-      <w:proofErr w:type="spellStart"/>
-      <w:r>
-        <w:t>github</w:t>
-      </w:r>
-      <w:proofErr w:type="spellEnd"/>
-      <w:r>
-        <w:t xml:space="preserve"> lab notebook and note this in your assignment.  </w:t>
-      </w:r>
-      <w:r>
-        <w:t xml:space="preserve">Due </w:t>
-      </w:r>
-      <w:r>
-        <w:t>Wednesday</w:t>
-      </w:r>
-      <w:r>
-        <w:t xml:space="preserve">, </w:t>
-      </w:r>
-      <w:r>
-        <w:t>March</w:t>
-      </w:r>
-      <w:r>
-        <w:t xml:space="preserve"> </w:t>
-      </w:r>
-      <w:r>
-        <w:t>8</w:t>
-      </w:r>
-      <w:r>
-        <w:t>.</w:t>
-      </w:r>
-    </w:p>
-    <w:p/>
-    <w:p>
-      <w:r>
-        <w:t xml:space="preserve">Use </w:t>
-      </w:r>
-      <w:r>
-        <w:t>DESeq2_SSW_round2.1</w:t>
-      </w:r>
-      <w:r>
-        <w:t xml:space="preserve"> RKT RMD file in Eco Geno folder for </w:t>
-      </w:r>
-      <w:r>
-        <w:t>tutorial</w:t>
-      </w:r>
-    </w:p>
-    <w:p/>
-    <w:p>
-      <w:r>
-        <w:t xml:space="preserve">Compare healthy vs sick individuals in entire data set: </w:t>
+      <w:pPr>
+        <w:rPr>
+          <w:b/>
+        </w:rPr>
+      </w:pPr>
+      <w:r>
+        <w:rPr>
+          <w:b/>
+        </w:rPr>
+        <w:t>Introduction:</w:t>
       </w:r>
     </w:p>
     <w:p>
-      <w:r>
-        <w:t xml:space="preserve">  1. </w:t>
-      </w:r>
-      <w:r>
-        <w:t xml:space="preserve">H vs S </w:t>
-      </w:r>
-      <w:r>
-        <w:t>within intertidal</w:t>
+      <w:pPr>
+        <w:ind w:firstLine="720"/>
+      </w:pPr>
+      <w:r>
+        <w:t>We</w:t>
+      </w:r>
+      <w:r>
+        <w:t xml:space="preserve"> analyze</w:t>
+      </w:r>
+      <w:r>
+        <w:t>d</w:t>
+      </w:r>
+      <w:r>
+        <w:t xml:space="preserve"> RNA-</w:t>
+      </w:r>
+      <w:proofErr w:type="spellStart"/>
+      <w:r>
+        <w:t>seq</w:t>
+      </w:r>
+      <w:proofErr w:type="spellEnd"/>
+      <w:r>
+        <w:t xml:space="preserve"> </w:t>
+      </w:r>
+      <w:r>
+        <w:t xml:space="preserve">count </w:t>
+      </w:r>
+      <w:r>
+        <w:t>data</w:t>
+      </w:r>
+      <w:r>
+        <w:t xml:space="preserve"> for </w:t>
+      </w:r>
+      <w:proofErr w:type="spellStart"/>
+      <w:r>
+        <w:rPr>
+          <w:i/>
+        </w:rPr>
+        <w:t>Pisaster</w:t>
+      </w:r>
+      <w:proofErr w:type="spellEnd"/>
+      <w:r>
+        <w:rPr>
+          <w:i/>
+        </w:rPr>
+        <w:t xml:space="preserve"> </w:t>
+      </w:r>
+      <w:proofErr w:type="spellStart"/>
+      <w:r>
+        <w:t>ochraceus</w:t>
+      </w:r>
+      <w:proofErr w:type="spellEnd"/>
+      <w:r>
+        <w:t xml:space="preserve"> </w:t>
+      </w:r>
+      <w:r>
+        <w:t>u</w:t>
+      </w:r>
+      <w:r>
+        <w:t>sing</w:t>
+      </w:r>
+      <w:r>
+        <w:t xml:space="preserve"> the </w:t>
+      </w:r>
+      <w:r>
+        <w:t>R package</w:t>
+      </w:r>
+      <w:r>
+        <w:t xml:space="preserve"> DESeq</w:t>
+      </w:r>
+      <w:r>
+        <w:t>2</w:t>
+      </w:r>
+      <w:r>
+        <w:t xml:space="preserve"> </w:t>
+      </w:r>
+      <w:r>
+        <w:t xml:space="preserve">to </w:t>
+      </w:r>
+      <w:r>
+        <w:t>investigate</w:t>
+      </w:r>
+      <w:r>
+        <w:t xml:space="preserve"> differential </w:t>
+      </w:r>
+      <w:r>
+        <w:t xml:space="preserve">gene </w:t>
+      </w:r>
+      <w:r>
+        <w:t xml:space="preserve">expression </w:t>
+      </w:r>
+      <w:r>
+        <w:t xml:space="preserve">patterns </w:t>
+      </w:r>
+      <w:r>
+        <w:t xml:space="preserve">between </w:t>
+      </w:r>
+      <w:r>
+        <w:t>healthy individuals</w:t>
+      </w:r>
+      <w:r>
+        <w:t xml:space="preserve"> (H)</w:t>
+      </w:r>
+      <w:r>
+        <w:t xml:space="preserve"> </w:t>
+      </w:r>
+      <w:r>
+        <w:t xml:space="preserve">and sick individuals </w:t>
+      </w:r>
+      <w:r>
+        <w:t xml:space="preserve">(S) </w:t>
+      </w:r>
+      <w:r>
+        <w:t>showing signs of sea star wasting disease (SSWD) in two locations (intertidal and subtidal)</w:t>
+      </w:r>
+      <w:r>
+        <w:t xml:space="preserve"> of the Monterey, California coastline</w:t>
+      </w:r>
+      <w:r>
+        <w:t>.</w:t>
       </w:r>
     </w:p>
     <w:p>
-      <w:r>
-        <w:t xml:space="preserve">  2. </w:t>
-      </w:r>
-      <w:r>
-        <w:t xml:space="preserve">H vs S </w:t>
-      </w:r>
-      <w:r>
-        <w:t>within subtidal</w:t>
+      <w:pPr>
+        <w:rPr>
+          <w:b/>
+        </w:rPr>
+      </w:pPr>
+      <w:r>
+        <w:rPr>
+          <w:b/>
+        </w:rPr>
+        <w:t>Methods:</w:t>
       </w:r>
     </w:p>
     <w:p>
-      <w:r>
-        <w:t xml:space="preserve">  3. between </w:t>
-      </w:r>
-      <w:r>
-        <w:t>intertidal and subtidal</w:t>
-      </w:r>
-      <w:r>
-        <w:t xml:space="preserve"> (all H vs all S, with ‘location’ as a control variable)</w:t>
-      </w:r>
-    </w:p>
-    <w:p/>
-    <w:p/>
-    <w:p>
-      <w:pPr>
-        <w:pStyle w:val="ListParagraph"/>
-        <w:numPr>
-          <w:ilvl w:val="0"/>
-          <w:numId w:val="1"/>
-        </w:numPr>
-      </w:pPr>
-      <w:r>
-        <w:t>Clear statement of objective (1 sentence).</w:t>
+      <w:pPr>
+        <w:ind w:firstLine="720"/>
+      </w:pPr>
+      <w:r>
+        <w:t xml:space="preserve">The epidermal tissue of </w:t>
+      </w:r>
+      <w:r>
+        <w:rPr>
+          <w:i/>
+        </w:rPr>
+        <w:t xml:space="preserve">P. </w:t>
+      </w:r>
+      <w:proofErr w:type="spellStart"/>
+      <w:r>
+        <w:rPr>
+          <w:i/>
+        </w:rPr>
+        <w:t>ochraceus</w:t>
+      </w:r>
+      <w:proofErr w:type="spellEnd"/>
+      <w:r>
+        <w:t xml:space="preserve"> sea stars was obtained and mRNA was extracted. A library was prepared, then sequenced using Illumina. The raw data was trimmed and cleaned using </w:t>
+      </w:r>
+      <w:proofErr w:type="spellStart"/>
+      <w:r>
+        <w:t>FastQC</w:t>
+      </w:r>
+      <w:proofErr w:type="spellEnd"/>
+      <w:r>
+        <w:t xml:space="preserve">, then the reads were mapped to a reference transcriptome and loci were predicted using Trinity. </w:t>
       </w:r>
     </w:p>
     <w:p>
-      <w:r>
-        <w:t>We</w:t>
-      </w:r>
-      <w:r>
-        <w:t xml:space="preserve"> will analyze RNA-</w:t>
+      <w:pPr>
+        <w:ind w:firstLine="720"/>
+      </w:pPr>
+      <w:r>
+        <w:t xml:space="preserve">The package </w:t>
+      </w:r>
+      <w:r>
+        <w:t xml:space="preserve">DESeq2 uses negative binomial generalized linear models to </w:t>
+      </w:r>
+      <w:r>
+        <w:t>c</w:t>
+      </w:r>
+      <w:r>
+        <w:t xml:space="preserve">ompare mRNA expression levels between sample groups and locations to infer genetic differences that may be relevant to </w:t>
+      </w:r>
+      <w:r>
+        <w:t>our study</w:t>
+      </w:r>
+      <w:r>
+        <w:t xml:space="preserve">. </w:t>
+      </w:r>
+      <w:r>
+        <w:t>Our RNA-</w:t>
       </w:r>
       <w:proofErr w:type="spellStart"/>
       <w:r>
@@ -248,648 +272,1052 @@
         <w:t xml:space="preserve">count </w:t>
       </w:r>
       <w:r>
-        <w:t>data</w:t>
-      </w:r>
-      <w:r>
-        <w:t xml:space="preserve"> for </w:t>
-      </w:r>
-      <w:proofErr w:type="spellStart"/>
-      <w:r>
-        <w:rPr>
-          <w:i/>
-        </w:rPr>
-        <w:t>Pisaster</w:t>
-      </w:r>
-      <w:proofErr w:type="spellEnd"/>
-      <w:r>
-        <w:rPr>
-          <w:i/>
-        </w:rPr>
+        <w:t xml:space="preserve">data </w:t>
+      </w:r>
+      <w:r>
+        <w:t>was</w:t>
+      </w:r>
+      <w:r>
+        <w:t xml:space="preserve"> organized in a table</w:t>
+      </w:r>
+      <w:r>
+        <w:t xml:space="preserve"> to show the </w:t>
+      </w:r>
+      <w:r>
+        <w:t>exons of</w:t>
+      </w:r>
+      <w:r>
+        <w:t xml:space="preserve"> each gene</w:t>
+      </w:r>
+      <w:r>
+        <w:t xml:space="preserve"> by row</w:t>
+      </w:r>
+      <w:r>
+        <w:t xml:space="preserve"> for each </w:t>
+      </w:r>
+      <w:r>
+        <w:t>sample</w:t>
+      </w:r>
+      <w:r>
+        <w:t xml:space="preserve">. </w:t>
+      </w:r>
+      <w:r>
+        <w:t xml:space="preserve">By assigning </w:t>
+      </w:r>
+      <w:r>
+        <w:t>design formula</w:t>
+      </w:r>
+      <w:r>
+        <w:t>s</w:t>
+      </w:r>
+      <w:r>
+        <w:t xml:space="preserve">, we </w:t>
+      </w:r>
+      <w:r>
+        <w:t xml:space="preserve">chose </w:t>
+      </w:r>
+      <w:r>
+        <w:t xml:space="preserve">the </w:t>
+      </w:r>
+      <w:r>
+        <w:t xml:space="preserve">explanatory and controlling </w:t>
+      </w:r>
+      <w:r>
+        <w:t xml:space="preserve">variables that </w:t>
+      </w:r>
+      <w:r>
+        <w:t>were</w:t>
+      </w:r>
+      <w:r>
+        <w:t xml:space="preserve"> included in our model</w:t>
+      </w:r>
+      <w:r>
+        <w:t>s</w:t>
+      </w:r>
+      <w:r>
+        <w:t xml:space="preserve"> (with the last variable defaulting to represent the main effect of the model)</w:t>
+      </w:r>
+      <w:r>
+        <w:t>.</w:t>
+      </w:r>
+      <w:r>
         <w:t xml:space="preserve"> </w:t>
       </w:r>
-      <w:proofErr w:type="spellStart"/>
-      <w:r>
-        <w:t>ochraceus</w:t>
-      </w:r>
-      <w:proofErr w:type="spellEnd"/>
-      <w:r>
-        <w:t xml:space="preserve">, </w:t>
-      </w:r>
-      <w:r>
-        <w:t>u</w:t>
-      </w:r>
-      <w:r>
-        <w:t>sing</w:t>
+      <w:r>
+        <w:t>We then</w:t>
+      </w:r>
+      <w:r>
+        <w:t xml:space="preserve"> visualize</w:t>
+      </w:r>
+      <w:r>
+        <w:t>d</w:t>
       </w:r>
       <w:r>
         <w:t xml:space="preserve"> the </w:t>
       </w:r>
       <w:r>
-        <w:t>R package</w:t>
-      </w:r>
-      <w:r>
-        <w:t xml:space="preserve"> DESeq</w:t>
-      </w:r>
-      <w:r>
-        <w:t>2</w:t>
-      </w:r>
-      <w:r>
-        <w:t xml:space="preserve">, </w:t>
-      </w:r>
-      <w:r>
-        <w:t xml:space="preserve">to </w:t>
-      </w:r>
-      <w:r>
-        <w:t>investigate</w:t>
-      </w:r>
-      <w:r>
-        <w:t xml:space="preserve"> differential </w:t>
-      </w:r>
-      <w:r>
-        <w:t xml:space="preserve">gene </w:t>
-      </w:r>
-      <w:r>
-        <w:t xml:space="preserve">expression </w:t>
-      </w:r>
-      <w:r>
-        <w:t xml:space="preserve">patterns </w:t>
-      </w:r>
-      <w:r>
-        <w:t xml:space="preserve">between </w:t>
-      </w:r>
-      <w:r>
-        <w:t xml:space="preserve">healthy individuals </w:t>
-      </w:r>
-      <w:r>
-        <w:t>and sick individuals showing signs of sea star wasting disease (SSWD) in two locations (intertidal and subtidal)</w:t>
-      </w:r>
-      <w:r>
-        <w:t xml:space="preserve"> of the Monterey, California coastline</w:t>
+        <w:t xml:space="preserve">log2 fold changes </w:t>
+      </w:r>
+      <w:r>
+        <w:t>of expressed genes corresponding to</w:t>
+      </w:r>
+      <w:r>
+        <w:t xml:space="preserve"> </w:t>
+      </w:r>
+      <w:r>
+        <w:t>given variable</w:t>
+      </w:r>
+      <w:r>
+        <w:t>s</w:t>
       </w:r>
       <w:r>
         <w:t>.</w:t>
-      </w:r>
-    </w:p>
-    <w:p/>
-    <w:p>
-      <w:pPr>
-        <w:pStyle w:val="ListParagraph"/>
-        <w:numPr>
-          <w:ilvl w:val="0"/>
-          <w:numId w:val="1"/>
-        </w:numPr>
-      </w:pPr>
-      <w:r>
-        <w:t xml:space="preserve">Conceptual background on what </w:t>
-      </w:r>
-      <w:r>
-        <w:t xml:space="preserve">the </w:t>
-      </w:r>
-      <w:r>
-        <w:t>analysis does (2-3 sentences).</w:t>
-      </w:r>
-      <w:r>
-        <w:t xml:space="preserve"> </w:t>
       </w:r>
     </w:p>
     <w:p>
       <w:pPr>
-        <w:pStyle w:val="ListParagraph"/>
-      </w:pPr>
-      <w:r>
-        <w:t>(</w:t>
-      </w:r>
-      <w:r>
-        <w:t xml:space="preserve">Reference: </w:t>
-      </w:r>
-      <w:r>
-        <w:t>Love, M.I., Huber, W., Anders, S., Moderated estimation of fold change and dispersion for RNA-</w:t>
-      </w:r>
-      <w:proofErr w:type="spellStart"/>
-      <w:r>
-        <w:t>seq</w:t>
-      </w:r>
-      <w:proofErr w:type="spellEnd"/>
-      <w:r>
-        <w:t xml:space="preserve"> data with DESeq2, </w:t>
-      </w:r>
-      <w:r>
-        <w:rPr>
-          <w:i/>
-          <w:iCs/>
-        </w:rPr>
-        <w:t xml:space="preserve">Genome Biology </w:t>
-      </w:r>
-      <w:r>
-        <w:t xml:space="preserve">2014, </w:t>
-      </w:r>
-      <w:r>
         <w:rPr>
           <w:b/>
-          <w:bCs/>
-        </w:rPr>
-        <w:t>15</w:t>
-      </w:r>
-      <w:r>
-        <w:t xml:space="preserve">:550. </w:t>
-      </w:r>
-      <w:r>
-        <w:t>10.1186/s13059-014-0550-8)</w:t>
-      </w:r>
-    </w:p>
-    <w:p/>
-    <w:p>
-      <w:r>
-        <w:t xml:space="preserve">The package </w:t>
-      </w:r>
-      <w:r>
-        <w:t xml:space="preserve">DESeq2 uses negative binomial generalized linear models to </w:t>
-      </w:r>
-      <w:r>
-        <w:t>c</w:t>
-      </w:r>
-      <w:r>
-        <w:t xml:space="preserve">ompare mRNA expression levels between sample groups and locations to infer genetic differences that may be relevant to </w:t>
-      </w:r>
-      <w:r>
-        <w:t>our study (</w:t>
-      </w:r>
-      <w:r>
-        <w:t xml:space="preserve">pathogen resistance or </w:t>
-      </w:r>
-      <w:r>
-        <w:t>susceptibility</w:t>
-      </w:r>
-      <w:r>
-        <w:t>)</w:t>
-      </w:r>
-      <w:r>
-        <w:t xml:space="preserve">. </w:t>
-      </w:r>
-      <w:r>
-        <w:t>Our RNA-</w:t>
-      </w:r>
-      <w:proofErr w:type="spellStart"/>
-      <w:r>
-        <w:t>seq</w:t>
-      </w:r>
-      <w:proofErr w:type="spellEnd"/>
-      <w:r>
-        <w:t xml:space="preserve"> </w:t>
-      </w:r>
-      <w:r>
-        <w:t xml:space="preserve">count </w:t>
-      </w:r>
-      <w:r>
-        <w:t>data will be organized in a table</w:t>
-      </w:r>
-      <w:r>
-        <w:t xml:space="preserve"> to show the </w:t>
-      </w:r>
-      <w:r>
-        <w:t>exons of</w:t>
-      </w:r>
-      <w:r>
-        <w:t xml:space="preserve"> each gene</w:t>
-      </w:r>
-      <w:r>
-        <w:t xml:space="preserve"> by row</w:t>
-      </w:r>
-      <w:r>
-        <w:t xml:space="preserve"> for each of our samples. </w:t>
-      </w:r>
-      <w:r>
-        <w:t xml:space="preserve">By assigning a design formula, we can choose the </w:t>
-      </w:r>
-      <w:r>
-        <w:t xml:space="preserve">explanatory and controlling </w:t>
-      </w:r>
-      <w:r>
-        <w:t>variables that will be included in our model</w:t>
-      </w:r>
-      <w:r>
-        <w:t xml:space="preserve"> (with the last variable defaulting to represent the main effect of the model)</w:t>
-      </w:r>
-      <w:r>
-        <w:t>.</w:t>
-      </w:r>
-      <w:r>
-        <w:t xml:space="preserve"> After running the model, a results table can be easily generated and ordered by the smallest adjusted p-value</w:t>
-      </w:r>
-      <w:r>
-        <w:t xml:space="preserve"> to establish the significance of </w:t>
-      </w:r>
-      <w:r>
-        <w:lastRenderedPageBreak/>
-        <w:t>differentially expressed genes</w:t>
-      </w:r>
-      <w:r>
-        <w:t xml:space="preserve">. Using the corresponding plots, we can visualize the </w:t>
-      </w:r>
-      <w:r>
-        <w:t xml:space="preserve">log2 fold changes </w:t>
-      </w:r>
-      <w:r>
-        <w:t>of expressed genes corresponding to a given variable</w:t>
-      </w:r>
-      <w:r>
-        <w:t>.</w:t>
-      </w:r>
-    </w:p>
-    <w:p/>
-    <w:p/>
-    <w:p>
-      <w:pPr>
-        <w:pStyle w:val="ListParagraph"/>
-        <w:numPr>
-          <w:ilvl w:val="0"/>
-          <w:numId w:val="1"/>
-        </w:numPr>
-      </w:pPr>
-      <w:r>
-        <w:t>Verbal description of the mechanics of the pipeline (3-4 sentences).</w:t>
+        </w:rPr>
+      </w:pPr>
+      <w:r>
+        <w:rPr>
+          <w:b/>
+        </w:rPr>
+        <w:t>Analysis:</w:t>
       </w:r>
     </w:p>
     <w:p>
-      <w:r>
-        <w:t xml:space="preserve">mechanics (look at papers) = a short description of how you went from sequence data to analysis of expression codes - generally describe </w:t>
-      </w:r>
-      <w:r>
-        <w:t>that we had the</w:t>
-      </w:r>
-      <w:r>
-        <w:t xml:space="preserve"> raw data, </w:t>
-      </w:r>
-      <w:r>
-        <w:t>cleaned, visualized, mapped the</w:t>
-      </w:r>
-      <w:r>
-        <w:t xml:space="preserve">m to </w:t>
-      </w:r>
-      <w:r>
-        <w:t xml:space="preserve">the reference </w:t>
-      </w:r>
-      <w:r>
-        <w:t xml:space="preserve">transcriptome, </w:t>
+      <w:pPr>
+        <w:ind w:firstLine="720"/>
+      </w:pPr>
+      <w:r>
+        <w:t>The models were set up in DESeq2</w:t>
+      </w:r>
+      <w:r>
+        <w:t xml:space="preserve"> (see </w:t>
+      </w:r>
+      <w:hyperlink r:id="rId5" w:history="1">
+        <w:r>
+          <w:rPr>
+            <w:rStyle w:val="Hyperlink"/>
+          </w:rPr>
+          <w:t>https://github.com/rkirstentyler/Ecological-Genomics-PBIO381/blob/master/DESeq_HW2_RKT.Rmd</w:t>
+        </w:r>
+      </w:hyperlink>
+      <w:r>
+        <w:t xml:space="preserve"> for </w:t>
+      </w:r>
+      <w:proofErr w:type="spellStart"/>
+      <w:r>
+        <w:t>R</w:t>
+      </w:r>
+      <w:r>
+        <w:t>md</w:t>
+      </w:r>
+      <w:proofErr w:type="spellEnd"/>
+      <w:r>
+        <w:t xml:space="preserve"> file with code)</w:t>
+      </w:r>
+      <w:r>
+        <w:t xml:space="preserve"> to compare gene expression in two ways: first, </w:t>
+      </w:r>
+      <w:r>
+        <w:t>we looked at the effect of health, controlling fo</w:t>
+      </w:r>
+      <w:r>
+        <w:t xml:space="preserve">r location. </w:t>
+      </w:r>
+      <w:r>
+        <w:t xml:space="preserve">Then, we chose to compare health status between the two locations using a “group design” in DESeq2. To help focus on a subset of the data, we pasted together the different variables of interest </w:t>
+      </w:r>
+      <w:r>
+        <w:t xml:space="preserve">into a group. Then, </w:t>
+      </w:r>
+      <w:r>
+        <w:t xml:space="preserve">after running the </w:t>
+      </w:r>
+      <w:r>
+        <w:t>model, we</w:t>
+      </w:r>
+      <w:r>
+        <w:t xml:space="preserve"> used the contrast statement to parse out </w:t>
+      </w:r>
+      <w:r>
+        <w:t xml:space="preserve">and compare </w:t>
+      </w:r>
+      <w:r>
+        <w:t xml:space="preserve">specific </w:t>
+      </w:r>
+      <w:r>
+        <w:t xml:space="preserve">variables in the results. </w:t>
+      </w:r>
+      <w:r>
+        <w:t>Summary tables and plots were created to visualize the results.</w:t>
       </w:r>
     </w:p>
     <w:p>
-      <w:r>
-        <w:t>describe models = how you set them up in deseq2</w:t>
-      </w:r>
-    </w:p>
-    <w:p/>
-    <w:p>
-      <w:r>
-        <w:t>Using the transcriptome</w:t>
+      <w:pPr>
+        <w:rPr>
+          <w:b/>
+        </w:rPr>
+      </w:pPr>
+      <w:r>
+        <w:rPr>
+          <w:b/>
+        </w:rPr>
+        <w:t>Results:</w:t>
       </w:r>
     </w:p>
     <w:p>
-      <w:r>
-        <w:t>Looking at protein coding mRNA</w:t>
-      </w:r>
-    </w:p>
-    <w:p/>
-    <w:p>
-      <w:r>
-        <w:t>The e</w:t>
-      </w:r>
-      <w:r>
-        <w:t>pidermal biopsy of sea stars was obtained</w:t>
-      </w:r>
-      <w:r>
-        <w:t xml:space="preserve"> and t</w:t>
-      </w:r>
-      <w:r>
-        <w:t>issue prep</w:t>
-      </w:r>
-      <w:r>
-        <w:t xml:space="preserve"> was completed in the lab. RNA was extracted and a poly-a tail was used to sequence mRNA.</w:t>
-      </w:r>
-      <w:r>
-        <w:t xml:space="preserve"> and RNA library generation, high throughput sequencing using short sequence reads, transcriptome reconstruction, read</w:t>
-      </w:r>
-      <w:r>
-        <w:t>s are mapped:</w:t>
+      <w:pPr>
+        <w:ind w:firstLine="720"/>
+      </w:pPr>
+      <w:r>
+        <w:t xml:space="preserve">After running the models to explore differentially expressed genes in </w:t>
+      </w:r>
+      <w:r>
+        <w:t>S</w:t>
+      </w:r>
+      <w:r>
+        <w:t xml:space="preserve"> and </w:t>
+      </w:r>
+      <w:r>
+        <w:t>H individuals</w:t>
+      </w:r>
+      <w:r>
+        <w:t xml:space="preserve">, some very surprising and interesting findings resulted. Model 1 focused on the contrast in gene expression between </w:t>
+      </w:r>
+      <w:r>
+        <w:t>H</w:t>
+      </w:r>
+      <w:r>
+        <w:t xml:space="preserve"> and </w:t>
+      </w:r>
+      <w:r>
+        <w:t>S</w:t>
+      </w:r>
+      <w:r>
+        <w:t xml:space="preserve"> in the entire data set, controlling for location. We found more genes differentially expressed in </w:t>
+      </w:r>
+      <w:r>
+        <w:t>S</w:t>
+      </w:r>
+      <w:r>
+        <w:t xml:space="preserve"> than </w:t>
+      </w:r>
+      <w:r>
+        <w:t>H</w:t>
+      </w:r>
+      <w:r>
+        <w:t>, overall. There were</w:t>
+      </w:r>
+      <w:r>
+        <w:t xml:space="preserve"> 209 genes more highly expressed in </w:t>
+      </w:r>
+      <w:r>
+        <w:t>S</w:t>
       </w:r>
       <w:r>
         <w:t xml:space="preserve"> </w:t>
       </w:r>
       <w:r>
-        <w:t>aligning to a</w:t>
-      </w:r>
-      <w:r>
-        <w:t xml:space="preserve"> reference genome</w:t>
-      </w:r>
-      <w:r>
-        <w:t>, read quantification</w:t>
-      </w:r>
-      <w:r>
-        <w:t xml:space="preserve">: counts per transcript (or per exon), </w:t>
+        <w:t xml:space="preserve">and </w:t>
+      </w:r>
+      <w:r>
+        <w:t>there are 65 genes that are more highly e</w:t>
+      </w:r>
+      <w:r>
+        <w:t xml:space="preserve">xpressed in </w:t>
+      </w:r>
+      <w:r>
+        <w:t>H</w:t>
+      </w:r>
+      <w:r>
+        <w:t xml:space="preserve">. </w:t>
+      </w:r>
+      <w:r>
+        <w:t>In figure 1, we highlight an example of a gene showing this trend.</w:t>
+      </w:r>
+      <w:r>
+        <w:t xml:space="preserve"> Figure 2 is a summary of the results from this model.</w:t>
       </w:r>
     </w:p>
     <w:p>
       <w:pPr>
-        <w:rPr>
-          <w:rFonts w:ascii="Helvetica" w:eastAsia="Times New Roman" w:hAnsi="Helvetica" w:cs="Times New Roman"/>
-          <w:color w:val="000000"/>
-          <w:sz w:val="18"/>
-          <w:szCs w:val="18"/>
-        </w:rPr>
-      </w:pPr>
+        <w:ind w:firstLine="720"/>
+      </w:pPr>
+      <w:r>
+        <w:t xml:space="preserve">Model 2 </w:t>
+      </w:r>
+      <w:r>
+        <w:t xml:space="preserve">(summaries in figures 3 and 4) </w:t>
+      </w:r>
+      <w:r>
+        <w:t>explored</w:t>
+      </w:r>
+      <w:r>
+        <w:t xml:space="preserve"> differential expression of S and H between locations. We found a large difference between intertidal and subtidal expression levels. </w:t>
+      </w:r>
+      <w:r>
+        <w:t xml:space="preserve">In the intertidal location, we </w:t>
+      </w:r>
+      <w:r>
+        <w:t>found</w:t>
+      </w:r>
+      <w:r>
+        <w:t xml:space="preserve"> 237 genes that </w:t>
+      </w:r>
+      <w:r>
+        <w:t>were</w:t>
+      </w:r>
+      <w:r>
+        <w:t xml:space="preserve"> d</w:t>
+      </w:r>
+      <w:r>
+        <w:t xml:space="preserve">ifferentially expressed in S </w:t>
+      </w:r>
+      <w:r>
+        <w:t xml:space="preserve">and 58 genes that </w:t>
+      </w:r>
+      <w:r>
+        <w:t xml:space="preserve">were </w:t>
+      </w:r>
+      <w:r>
+        <w:t xml:space="preserve">differentially expressed in </w:t>
+      </w:r>
+      <w:r>
+        <w:t>H</w:t>
+      </w:r>
+      <w:r>
+        <w:t>. This is a</w:t>
+      </w:r>
+      <w:r>
+        <w:t xml:space="preserve"> stark difference from what was found</w:t>
+      </w:r>
+      <w:r>
+        <w:t xml:space="preserve"> in the subtidal location. </w:t>
+      </w:r>
+      <w:r>
+        <w:t>O</w:t>
+      </w:r>
+      <w:r>
+        <w:t xml:space="preserve">nly 7 genes </w:t>
+      </w:r>
+      <w:r>
+        <w:t>were</w:t>
+      </w:r>
+      <w:r>
+        <w:t xml:space="preserve"> d</w:t>
+      </w:r>
+      <w:r>
+        <w:t xml:space="preserve">ifferentially expressed in S </w:t>
+      </w:r>
+      <w:r>
+        <w:t xml:space="preserve">and 31 genes </w:t>
+      </w:r>
+      <w:r>
+        <w:t>were</w:t>
+      </w:r>
+      <w:r>
+        <w:t xml:space="preserve"> diff</w:t>
+      </w:r>
+      <w:r>
+        <w:t xml:space="preserve">erentially expressed in H </w:t>
+      </w:r>
+      <w:r>
+        <w:t>in the subtidal location.</w:t>
+      </w:r>
     </w:p>
     <w:p>
       <w:pPr>
-        <w:rPr>
-          <w:rFonts w:ascii="Helvetica" w:eastAsia="Times New Roman" w:hAnsi="Helvetica" w:cs="Times New Roman"/>
-          <w:color w:val="000000"/>
-          <w:sz w:val="18"/>
-          <w:szCs w:val="18"/>
-        </w:rPr>
-      </w:pPr>
+        <w:ind w:firstLine="720"/>
+      </w:pPr>
+      <w:r>
+        <w:t xml:space="preserve">Between the two models, a trend is visible in that </w:t>
+      </w:r>
+      <w:r>
+        <w:t>S</w:t>
+      </w:r>
+      <w:r>
+        <w:t xml:space="preserve"> </w:t>
+      </w:r>
+      <w:r>
+        <w:t>had</w:t>
+      </w:r>
+      <w:r>
+        <w:t xml:space="preserve"> more differentially expressed genes than healthy individuals</w:t>
+      </w:r>
+      <w:r>
+        <w:t xml:space="preserve"> (see figure 1 for an example of this trend)</w:t>
+      </w:r>
+      <w:r>
+        <w:t xml:space="preserve">. The </w:t>
+      </w:r>
+      <w:r>
+        <w:t>most interesting finding, however,</w:t>
+      </w:r>
+      <w:r>
+        <w:t xml:space="preserve"> </w:t>
+      </w:r>
+      <w:r>
+        <w:t>was</w:t>
+      </w:r>
+      <w:r>
+        <w:t xml:space="preserve"> in the number of </w:t>
+      </w:r>
+      <w:r>
+        <w:t>differentially expressed genes in</w:t>
+      </w:r>
+      <w:r>
+        <w:t xml:space="preserve"> </w:t>
+      </w:r>
+      <w:r>
+        <w:t>S</w:t>
+      </w:r>
+      <w:r>
+        <w:t xml:space="preserve"> between locations. There </w:t>
+      </w:r>
+      <w:r>
+        <w:t>were</w:t>
+      </w:r>
+      <w:r>
+        <w:t xml:space="preserve"> far more genes differentially expressed in </w:t>
+      </w:r>
+      <w:r>
+        <w:t>S</w:t>
+      </w:r>
+      <w:r>
+        <w:t xml:space="preserve"> of</w:t>
+      </w:r>
+      <w:r>
+        <w:t xml:space="preserve"> the intertidal location</w:t>
+      </w:r>
+      <w:r>
+        <w:t xml:space="preserve"> than in the S of the subtidal location</w:t>
+      </w:r>
+      <w:r>
+        <w:t>.</w:t>
+      </w:r>
     </w:p>
     <w:p>
       <w:pPr>
-        <w:rPr>
-          <w:rFonts w:ascii="Helvetica" w:eastAsia="Times New Roman" w:hAnsi="Helvetica" w:cs="Times New Roman"/>
-          <w:color w:val="000000"/>
-          <w:sz w:val="18"/>
-          <w:szCs w:val="18"/>
-        </w:rPr>
-      </w:pPr>
-      <w:r>
-        <w:rPr>
-          <w:rFonts w:ascii="Helvetica" w:eastAsia="Times New Roman" w:hAnsi="Helvetica" w:cs="Times New Roman"/>
-          <w:color w:val="000000"/>
-          <w:sz w:val="18"/>
-          <w:szCs w:val="18"/>
-        </w:rPr>
-        <w:t>R data analyse</w:t>
-      </w:r>
-      <w:r>
-        <w:rPr>
-          <w:rFonts w:ascii="Helvetica" w:eastAsia="Times New Roman" w:hAnsi="Helvetica" w:cs="Times New Roman"/>
-          <w:color w:val="000000"/>
-          <w:sz w:val="18"/>
-          <w:szCs w:val="18"/>
-        </w:rPr>
-        <w:t xml:space="preserve">s: </w:t>
-      </w:r>
+        <w:tabs>
+          <w:tab w:val="left" w:pos="4227"/>
+        </w:tabs>
+        <w:ind w:left="-720" w:firstLine="720"/>
+      </w:pPr>
+      <w:r>
+        <w:rPr>
+          <w:b/>
+          <w:noProof/>
+        </w:rPr>
+        <w:lastRenderedPageBreak/>
+        <mc:AlternateContent>
+          <mc:Choice Requires="wps">
+            <w:drawing>
+              <wp:anchor distT="0" distB="0" distL="114300" distR="114300" simplePos="0" relativeHeight="251661312" behindDoc="0" locked="0" layoutInCell="1" allowOverlap="1" wp14:anchorId="12C21977" wp14:editId="0D07737D">
+                <wp:simplePos x="0" y="0"/>
+                <wp:positionH relativeFrom="column">
+                  <wp:posOffset>1462405</wp:posOffset>
+                </wp:positionH>
+                <wp:positionV relativeFrom="paragraph">
+                  <wp:posOffset>2416810</wp:posOffset>
+                </wp:positionV>
+                <wp:extent cx="4110990" cy="396240"/>
+                <wp:effectExtent l="0" t="0" r="3810" b="10160"/>
+                <wp:wrapThrough wrapText="bothSides">
+                  <wp:wrapPolygon edited="0">
+                    <wp:start x="0" y="0"/>
+                    <wp:lineTo x="0" y="20769"/>
+                    <wp:lineTo x="21487" y="20769"/>
+                    <wp:lineTo x="21487" y="0"/>
+                    <wp:lineTo x="0" y="0"/>
+                  </wp:wrapPolygon>
+                </wp:wrapThrough>
+                <wp:docPr id="3" name="Text Box 3"/>
+                <wp:cNvGraphicFramePr/>
+                <a:graphic xmlns:a="http://schemas.openxmlformats.org/drawingml/2006/main">
+                  <a:graphicData uri="http://schemas.microsoft.com/office/word/2010/wordprocessingShape">
+                    <wps:wsp>
+                      <wps:cNvSpPr txBox="1"/>
+                      <wps:spPr>
+                        <a:xfrm>
+                          <a:off x="0" y="0"/>
+                          <a:ext cx="4110990" cy="396240"/>
+                        </a:xfrm>
+                        <a:prstGeom prst="rect">
+                          <a:avLst/>
+                        </a:prstGeom>
+                        <a:solidFill>
+                          <a:prstClr val="white"/>
+                        </a:solidFill>
+                        <a:ln>
+                          <a:noFill/>
+                        </a:ln>
+                        <a:effectLst/>
+                      </wps:spPr>
+                      <wps:txbx>
+                        <w:txbxContent>
+                          <w:p>
+                            <w:pPr>
+                              <w:pStyle w:val="Caption"/>
+                              <w:rPr>
+                                <w:noProof/>
+                              </w:rPr>
+                            </w:pPr>
+                            <w:r>
+                              <w:t xml:space="preserve">Figure </w:t>
+                            </w:r>
+                            <w:fldSimple w:instr=" SEQ Figure \* ARABIC ">
+                              <w:r>
+                                <w:rPr>
+                                  <w:noProof/>
+                                </w:rPr>
+                                <w:t>1</w:t>
+                              </w:r>
+                            </w:fldSimple>
+                            <w:r>
+                              <w:t xml:space="preserve">: Taking a closer look at a </w:t>
+                            </w:r>
+                            <w:r>
+                              <w:t>differentially expressed</w:t>
+                            </w:r>
+                            <w:r>
+                              <w:rPr>
+                                <w:noProof/>
+                              </w:rPr>
+                              <w:t xml:space="preserve"> gene</w:t>
+                            </w:r>
+                            <w:r>
+                              <w:rPr>
+                                <w:noProof/>
+                              </w:rPr>
+                              <w:t xml:space="preserve"> between locations</w:t>
+                            </w:r>
+                            <w:r>
+                              <w:rPr>
+                                <w:noProof/>
+                              </w:rPr>
+                              <w:t>.</w:t>
+                            </w:r>
+                          </w:p>
+                        </w:txbxContent>
+                      </wps:txbx>
+                      <wps:bodyPr rot="0" spcFirstLastPara="0" vertOverflow="overflow" horzOverflow="overflow" vert="horz" wrap="square" lIns="0" tIns="0" rIns="0" bIns="0" numCol="1" spcCol="0" rtlCol="0" fromWordArt="0" anchor="t" anchorCtr="0" forceAA="0" compatLnSpc="1">
+                        <a:prstTxWarp prst="textNoShape">
+                          <a:avLst/>
+                        </a:prstTxWarp>
+                        <a:noAutofit/>
+                      </wps:bodyPr>
+                    </wps:wsp>
+                  </a:graphicData>
+                </a:graphic>
+                <wp14:sizeRelH relativeFrom="margin">
+                  <wp14:pctWidth>0</wp14:pctWidth>
+                </wp14:sizeRelH>
+              </wp:anchor>
+            </w:drawing>
+          </mc:Choice>
+          <mc:Fallback>
+            <w:pict>
+              <v:shapetype w14:anchorId="12C21977" id="_x0000_t202" coordsize="21600,21600" o:spt="202" path="m0,0l0,21600,21600,21600,21600,0xe">
+                <v:stroke joinstyle="miter"/>
+                <v:path gradientshapeok="t" o:connecttype="rect"/>
+              </v:shapetype>
+              <v:shape id="Text Box 3" o:spid="_x0000_s1026" type="#_x0000_t202" style="position:absolute;left:0;text-align:left;margin-left:115.15pt;margin-top:190.3pt;width:323.7pt;height:31.2pt;z-index:251661312;visibility:visible;mso-wrap-style:square;mso-width-percent:0;mso-wrap-distance-left:9pt;mso-wrap-distance-top:0;mso-wrap-distance-right:9pt;mso-wrap-distance-bottom:0;mso-position-horizontal:absolute;mso-position-horizontal-relative:text;mso-position-vertical:absolute;mso-position-vertical-relative:text;mso-width-percent:0;mso-width-relative:margin;v-text-anchor:top" o:gfxdata="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" stroked="f">
+                <v:textbox inset="0,0,0,0">
+                  <w:txbxContent>
+                    <w:p>
+                      <w:pPr>
+                        <w:pStyle w:val="Caption"/>
+                        <w:rPr>
+                          <w:noProof/>
+                        </w:rPr>
+                      </w:pPr>
+                      <w:r>
+                        <w:t xml:space="preserve">Figure </w:t>
+                      </w:r>
+                      <w:fldSimple w:instr=" SEQ Figure \* ARABIC ">
+                        <w:r>
+                          <w:rPr>
+                            <w:noProof/>
+                          </w:rPr>
+                          <w:t>1</w:t>
+                        </w:r>
+                      </w:fldSimple>
+                      <w:r>
+                        <w:t xml:space="preserve">: Taking a closer look at a </w:t>
+                      </w:r>
+                      <w:r>
+                        <w:t>differentially expressed</w:t>
+                      </w:r>
+                      <w:r>
+                        <w:rPr>
+                          <w:noProof/>
+                        </w:rPr>
+                        <w:t xml:space="preserve"> gene</w:t>
+                      </w:r>
+                      <w:r>
+                        <w:rPr>
+                          <w:noProof/>
+                        </w:rPr>
+                        <w:t xml:space="preserve"> between locations</w:t>
+                      </w:r>
+                      <w:r>
+                        <w:rPr>
+                          <w:noProof/>
+                        </w:rPr>
+                        <w:t>.</w:t>
+                      </w:r>
+                    </w:p>
+                  </w:txbxContent>
+                </v:textbox>
+                <w10:wrap type="through"/>
+              </v:shape>
+            </w:pict>
+          </mc:Fallback>
+        </mc:AlternateContent>
+      </w:r>
+      <w:r>
+        <w:rPr>
+          <w:b/>
+          <w:noProof/>
+        </w:rPr>
+        <w:drawing>
+          <wp:anchor distT="0" distB="0" distL="114300" distR="114300" simplePos="0" relativeHeight="251659264" behindDoc="0" locked="0" layoutInCell="1" allowOverlap="1" wp14:anchorId="7FF060AD" wp14:editId="77984981">
+            <wp:simplePos x="0" y="0"/>
+            <wp:positionH relativeFrom="margin">
+              <wp:posOffset>1466850</wp:posOffset>
+            </wp:positionH>
+            <wp:positionV relativeFrom="paragraph">
+              <wp:posOffset>234950</wp:posOffset>
+            </wp:positionV>
+            <wp:extent cx="3466465" cy="2141220"/>
+            <wp:effectExtent l="25400" t="25400" r="13335" b="17780"/>
+            <wp:wrapTopAndBottom/>
+            <wp:docPr id="1" name="Picture 1"/>
+            <wp:cNvGraphicFramePr>
+              <a:graphicFrameLocks xmlns:a="http://schemas.openxmlformats.org/drawingml/2006/main" noChangeAspect="1"/>
+            </wp:cNvGraphicFramePr>
+            <a:graphic xmlns:a="http://schemas.openxmlformats.org/drawingml/2006/main">
+              <a:graphicData uri="http://schemas.openxmlformats.org/drawingml/2006/picture">
+                <pic:pic xmlns:pic="http://schemas.openxmlformats.org/drawingml/2006/picture">
+                  <pic:nvPicPr>
+                    <pic:cNvPr id="0" name="Picture 2"/>
+                    <pic:cNvPicPr>
+                      <a:picLocks noChangeAspect="1" noChangeArrowheads="1"/>
+                    </pic:cNvPicPr>
+                  </pic:nvPicPr>
+                  <pic:blipFill>
+                    <a:blip r:embed="rId6">
+                      <a:extLst>
+                        <a:ext uri="{28A0092B-C50C-407E-A947-70E740481C1C}">
+                          <a14:useLocalDpi xmlns:a14="http://schemas.microsoft.com/office/drawing/2010/main" val="0"/>
+                        </a:ext>
+                      </a:extLst>
+                    </a:blip>
+                    <a:srcRect/>
+                    <a:stretch>
+                      <a:fillRect/>
+                    </a:stretch>
+                  </pic:blipFill>
+                  <pic:spPr bwMode="auto">
+                    <a:xfrm>
+                      <a:off x="0" y="0"/>
+                      <a:ext cx="3466465" cy="2141220"/>
+                    </a:xfrm>
+                    <a:prstGeom prst="rect">
+                      <a:avLst/>
+                    </a:prstGeom>
+                    <a:noFill/>
+                    <a:ln>
+                      <a:solidFill>
+                        <a:schemeClr val="accent1"/>
+                      </a:solidFill>
+                    </a:ln>
+                    <a:effectLst>
+                      <a:softEdge rad="0"/>
+                    </a:effectLst>
+                  </pic:spPr>
+                </pic:pic>
+              </a:graphicData>
+            </a:graphic>
+            <wp14:sizeRelH relativeFrom="page">
+              <wp14:pctWidth>0</wp14:pctWidth>
+            </wp14:sizeRelH>
+            <wp14:sizeRelV relativeFrom="page">
+              <wp14:pctHeight>0</wp14:pctHeight>
+            </wp14:sizeRelV>
+          </wp:anchor>
+        </w:drawing>
+      </w:r>
+      <w:r>
+        <w:rPr>
+          <w:b/>
+        </w:rPr>
+        <w:t>Figure</w:t>
+      </w:r>
+      <w:r>
+        <w:rPr>
+          <w:b/>
+        </w:rPr>
+        <w:t>s:</w:t>
+      </w:r>
+    </w:p>
+    <w:p>
+      <w:pPr>
+        <w:keepNext/>
+        <w:jc w:val="center"/>
+      </w:pPr>
+      <w:r>
+        <w:rPr>
+          <w:noProof/>
+        </w:rPr>
+        <w:drawing>
+          <wp:inline distT="0" distB="0" distL="0" distR="0" wp14:anchorId="39B8F98D" wp14:editId="7E171336">
+            <wp:extent cx="2419678" cy="1120563"/>
+            <wp:effectExtent l="25400" t="25400" r="19050" b="22860"/>
+            <wp:docPr id="5" name="Picture 5"/>
+            <wp:cNvGraphicFramePr>
+              <a:graphicFrameLocks xmlns:a="http://schemas.openxmlformats.org/drawingml/2006/main" noChangeAspect="1"/>
+            </wp:cNvGraphicFramePr>
+            <a:graphic xmlns:a="http://schemas.openxmlformats.org/drawingml/2006/main">
+              <a:graphicData uri="http://schemas.openxmlformats.org/drawingml/2006/picture">
+                <pic:pic xmlns:pic="http://schemas.openxmlformats.org/drawingml/2006/picture">
+                  <pic:nvPicPr>
+                    <pic:cNvPr id="5" name="res 1 summary.png"/>
+                    <pic:cNvPicPr/>
+                  </pic:nvPicPr>
+                  <pic:blipFill>
+                    <a:blip r:embed="rId7">
+                      <a:extLst>
+                        <a:ext uri="{28A0092B-C50C-407E-A947-70E740481C1C}">
+                          <a14:useLocalDpi xmlns:a14="http://schemas.microsoft.com/office/drawing/2010/main" val="0"/>
+                        </a:ext>
+                      </a:extLst>
+                    </a:blip>
+                    <a:stretch>
+                      <a:fillRect/>
+                    </a:stretch>
+                  </pic:blipFill>
+                  <pic:spPr>
+                    <a:xfrm>
+                      <a:off x="0" y="0"/>
+                      <a:ext cx="2480726" cy="1148835"/>
+                    </a:xfrm>
+                    <a:prstGeom prst="rect">
+                      <a:avLst/>
+                    </a:prstGeom>
+                    <a:ln>
+                      <a:solidFill>
+                        <a:schemeClr val="accent1"/>
+                      </a:solidFill>
+                    </a:ln>
+                  </pic:spPr>
+                </pic:pic>
+              </a:graphicData>
+            </a:graphic>
+          </wp:inline>
+        </w:drawing>
+      </w:r>
+      <w:r>
+        <w:rPr>
+          <w:noProof/>
+        </w:rPr>
+        <w:drawing>
+          <wp:inline distT="0" distB="0" distL="0" distR="0" wp14:anchorId="008877A7" wp14:editId="3EC6BA72">
+            <wp:extent cx="2423160" cy="1125039"/>
+            <wp:effectExtent l="25400" t="25400" r="15240" b="18415"/>
+            <wp:docPr id="6" name="Picture 6"/>
+            <wp:cNvGraphicFramePr>
+              <a:graphicFrameLocks xmlns:a="http://schemas.openxmlformats.org/drawingml/2006/main" noChangeAspect="1"/>
+            </wp:cNvGraphicFramePr>
+            <a:graphic xmlns:a="http://schemas.openxmlformats.org/drawingml/2006/main">
+              <a:graphicData uri="http://schemas.openxmlformats.org/drawingml/2006/picture">
+                <pic:pic xmlns:pic="http://schemas.openxmlformats.org/drawingml/2006/picture">
+                  <pic:nvPicPr>
+                    <pic:cNvPr id="6" name="res 2int summary.png"/>
+                    <pic:cNvPicPr/>
+                  </pic:nvPicPr>
+                  <pic:blipFill>
+                    <a:blip r:embed="rId8">
+                      <a:extLst>
+                        <a:ext uri="{28A0092B-C50C-407E-A947-70E740481C1C}">
+                          <a14:useLocalDpi xmlns:a14="http://schemas.microsoft.com/office/drawing/2010/main" val="0"/>
+                        </a:ext>
+                      </a:extLst>
+                    </a:blip>
+                    <a:stretch>
+                      <a:fillRect/>
+                    </a:stretch>
+                  </pic:blipFill>
+                  <pic:spPr>
+                    <a:xfrm>
+                      <a:off x="0" y="0"/>
+                      <a:ext cx="2423160" cy="1125039"/>
+                    </a:xfrm>
+                    <a:prstGeom prst="rect">
+                      <a:avLst/>
+                    </a:prstGeom>
+                    <a:ln>
+                      <a:solidFill>
+                        <a:schemeClr val="accent1"/>
+                      </a:solidFill>
+                    </a:ln>
+                  </pic:spPr>
+                </pic:pic>
+              </a:graphicData>
+            </a:graphic>
+          </wp:inline>
+        </w:drawing>
+      </w:r>
+    </w:p>
+    <w:p>
+      <w:pPr>
+        <w:pStyle w:val="Caption"/>
+        <w:ind w:firstLine="720"/>
+      </w:pPr>
+      <w:r>
+        <w:t xml:space="preserve">  </w:t>
+      </w:r>
+      <w:r>
+        <w:t xml:space="preserve">         </w:t>
+      </w:r>
+      <w:r>
+        <w:t xml:space="preserve">Figure </w:t>
+      </w:r>
+      <w:fldSimple w:instr=" SEQ Figure \* ARABIC ">
+        <w:r>
+          <w:rPr>
+            <w:noProof/>
+          </w:rPr>
+          <w:t>2</w:t>
+        </w:r>
+      </w:fldSimple>
+      <w:r>
+        <w:t>: Summary o</w:t>
+      </w:r>
+      <w:r>
+        <w:t>f model 1.</w:t>
+      </w:r>
+      <w:r>
+        <w:tab/>
+      </w:r>
+      <w:r>
+        <w:tab/>
+      </w:r>
+      <w:r>
+        <w:tab/>
+      </w:r>
+      <w:r>
+        <w:t xml:space="preserve"> </w:t>
+      </w:r>
+      <w:r>
+        <w:t xml:space="preserve">Figure </w:t>
+      </w:r>
+      <w:r>
+        <w:fldChar w:fldCharType="begin"/>
+      </w:r>
+      <w:r>
+        <w:instrText xml:space="preserve"> SEQ Figure \* ARABIC </w:instrText>
+      </w:r>
+      <w:r>
+        <w:fldChar w:fldCharType="separate"/>
+      </w:r>
+      <w:r>
+        <w:rPr>
+          <w:noProof/>
+        </w:rPr>
+        <w:t>3</w:t>
+      </w:r>
+      <w:r>
+        <w:fldChar w:fldCharType="end"/>
+      </w:r>
+      <w:r>
+        <w:t>: Summary of model 2, intertidal comparison</w:t>
+      </w:r>
+      <w:r>
+        <w:t>.</w:t>
+      </w:r>
+    </w:p>
+    <w:p>
+      <w:pPr>
+        <w:pStyle w:val="ListParagraph"/>
+        <w:keepNext/>
+        <w:jc w:val="center"/>
+      </w:pPr>
       <w:bookmarkStart w:id="0" w:name="_GoBack"/>
       <w:bookmarkEnd w:id="0"/>
+      <w:r>
+        <w:rPr>
+          <w:noProof/>
+        </w:rPr>
+        <w:drawing>
+          <wp:inline distT="0" distB="0" distL="0" distR="0" wp14:anchorId="2BF9B828" wp14:editId="43CA5591">
+            <wp:extent cx="2505456" cy="1125280"/>
+            <wp:effectExtent l="25400" t="25400" r="34925" b="17780"/>
+            <wp:docPr id="7" name="Picture 7"/>
+            <wp:cNvGraphicFramePr>
+              <a:graphicFrameLocks xmlns:a="http://schemas.openxmlformats.org/drawingml/2006/main" noChangeAspect="1"/>
+            </wp:cNvGraphicFramePr>
+            <a:graphic xmlns:a="http://schemas.openxmlformats.org/drawingml/2006/main">
+              <a:graphicData uri="http://schemas.openxmlformats.org/drawingml/2006/picture">
+                <pic:pic xmlns:pic="http://schemas.openxmlformats.org/drawingml/2006/picture">
+                  <pic:nvPicPr>
+                    <pic:cNvPr id="7" name="res 2sub summary.png"/>
+                    <pic:cNvPicPr/>
+                  </pic:nvPicPr>
+                  <pic:blipFill>
+                    <a:blip r:embed="rId9">
+                      <a:extLst>
+                        <a:ext uri="{28A0092B-C50C-407E-A947-70E740481C1C}">
+                          <a14:useLocalDpi xmlns:a14="http://schemas.microsoft.com/office/drawing/2010/main" val="0"/>
+                        </a:ext>
+                      </a:extLst>
+                    </a:blip>
+                    <a:stretch>
+                      <a:fillRect/>
+                    </a:stretch>
+                  </pic:blipFill>
+                  <pic:spPr>
+                    <a:xfrm>
+                      <a:off x="0" y="0"/>
+                      <a:ext cx="2505456" cy="1125280"/>
+                    </a:xfrm>
+                    <a:prstGeom prst="rect">
+                      <a:avLst/>
+                    </a:prstGeom>
+                    <a:ln>
+                      <a:solidFill>
+                        <a:schemeClr val="accent1"/>
+                      </a:solidFill>
+                    </a:ln>
+                  </pic:spPr>
+                </pic:pic>
+              </a:graphicData>
+            </a:graphic>
+          </wp:inline>
+        </w:drawing>
+      </w:r>
     </w:p>
     <w:p>
       <w:pPr>
-        <w:rPr>
-          <w:rFonts w:ascii="Helvetica" w:eastAsia="Times New Roman" w:hAnsi="Helvetica" w:cs="Times New Roman"/>
-          <w:color w:val="000000"/>
-          <w:sz w:val="18"/>
-          <w:szCs w:val="18"/>
-        </w:rPr>
-      </w:pPr>
+        <w:pStyle w:val="Caption"/>
+        <w:ind w:firstLine="720"/>
+        <w:jc w:val="center"/>
+      </w:pPr>
+      <w:r>
+        <w:t xml:space="preserve">Figure </w:t>
+      </w:r>
+      <w:fldSimple w:instr=" SEQ Figure \* ARABIC ">
+        <w:r>
+          <w:rPr>
+            <w:noProof/>
+          </w:rPr>
+          <w:t>4</w:t>
+        </w:r>
+      </w:fldSimple>
+      <w:r>
+        <w:t>: Summary of model 2, subtidal comparison</w:t>
+      </w:r>
     </w:p>
     <w:p>
       <w:pPr>
-        <w:rPr>
-          <w:rFonts w:ascii="Times New Roman" w:eastAsia="Times New Roman" w:hAnsi="Times New Roman" w:cs="Times New Roman"/>
-        </w:rPr>
-      </w:pPr>
-      <w:r>
-        <w:rPr>
-          <w:rFonts w:ascii="Helvetica" w:eastAsia="Times New Roman" w:hAnsi="Helvetica" w:cs="Times New Roman"/>
-          <w:color w:val="000000"/>
-          <w:sz w:val="18"/>
-          <w:szCs w:val="18"/>
-        </w:rPr>
-        <w:t xml:space="preserve">group </w:t>
-      </w:r>
-      <w:proofErr w:type="spellStart"/>
-      <w:proofErr w:type="gramStart"/>
-      <w:r>
-        <w:rPr>
-          <w:rFonts w:ascii="Helvetica" w:eastAsia="Times New Roman" w:hAnsi="Helvetica" w:cs="Times New Roman"/>
-          <w:color w:val="000000"/>
-          <w:sz w:val="18"/>
-          <w:szCs w:val="18"/>
-        </w:rPr>
-        <w:t>analysis:</w:t>
-      </w:r>
-      <w:r>
-        <w:rPr>
-          <w:rFonts w:ascii="Helvetica" w:eastAsia="Times New Roman" w:hAnsi="Helvetica" w:cs="Times New Roman"/>
-          <w:color w:val="000000"/>
-          <w:sz w:val="18"/>
-          <w:szCs w:val="18"/>
-        </w:rPr>
-        <w:t>You</w:t>
-      </w:r>
-      <w:proofErr w:type="spellEnd"/>
-      <w:proofErr w:type="gramEnd"/>
-      <w:r>
-        <w:rPr>
-          <w:rFonts w:ascii="Helvetica" w:eastAsia="Times New Roman" w:hAnsi="Helvetica" w:cs="Times New Roman"/>
-          <w:color w:val="000000"/>
-          <w:sz w:val="18"/>
-          <w:szCs w:val="18"/>
-        </w:rPr>
-        <w:t xml:space="preserve"> just need to add the "contrast" statement to the 'res2' results object. It's the contrast statement that </w:t>
-      </w:r>
-      <w:proofErr w:type="spellStart"/>
-      <w:r>
-        <w:rPr>
-          <w:rFonts w:ascii="Helvetica" w:eastAsia="Times New Roman" w:hAnsi="Helvetica" w:cs="Times New Roman"/>
-          <w:color w:val="000000"/>
-          <w:sz w:val="18"/>
-          <w:szCs w:val="18"/>
-        </w:rPr>
-        <w:t>let's</w:t>
-      </w:r>
-      <w:proofErr w:type="spellEnd"/>
-      <w:r>
-        <w:rPr>
-          <w:rFonts w:ascii="Helvetica" w:eastAsia="Times New Roman" w:hAnsi="Helvetica" w:cs="Times New Roman"/>
-          <w:color w:val="000000"/>
-          <w:sz w:val="18"/>
-          <w:szCs w:val="18"/>
-        </w:rPr>
-        <w:t xml:space="preserve"> you test for your custom hypotheses of interest. The generic form is:</w:t>
-      </w:r>
-      <w:r>
-        <w:rPr>
-          <w:rFonts w:ascii="Helvetica" w:eastAsia="Times New Roman" w:hAnsi="Helvetica" w:cs="Times New Roman"/>
-          <w:color w:val="000000"/>
-          <w:sz w:val="18"/>
-          <w:szCs w:val="18"/>
-        </w:rPr>
-        <w:br/>
-      </w:r>
-      <w:r>
-        <w:rPr>
-          <w:rFonts w:ascii="Helvetica" w:eastAsia="Times New Roman" w:hAnsi="Helvetica" w:cs="Times New Roman"/>
-          <w:color w:val="000000"/>
-          <w:sz w:val="18"/>
-          <w:szCs w:val="18"/>
-        </w:rPr>
-        <w:br/>
-        <w:t xml:space="preserve">res2 &lt;- </w:t>
-      </w:r>
-      <w:proofErr w:type="gramStart"/>
-      <w:r>
-        <w:rPr>
-          <w:rFonts w:ascii="Helvetica" w:eastAsia="Times New Roman" w:hAnsi="Helvetica" w:cs="Times New Roman"/>
-          <w:color w:val="000000"/>
-          <w:sz w:val="18"/>
-          <w:szCs w:val="18"/>
-        </w:rPr>
-        <w:t>results(</w:t>
-      </w:r>
-      <w:proofErr w:type="gramEnd"/>
-      <w:r>
-        <w:rPr>
-          <w:rFonts w:ascii="Helvetica" w:eastAsia="Times New Roman" w:hAnsi="Helvetica" w:cs="Times New Roman"/>
-          <w:color w:val="000000"/>
-          <w:sz w:val="18"/>
-          <w:szCs w:val="18"/>
-        </w:rPr>
-        <w:t>dds2, contrast=list(c("</w:t>
-      </w:r>
-      <w:proofErr w:type="spellStart"/>
-      <w:r>
-        <w:rPr>
-          <w:rFonts w:ascii="Helvetica" w:eastAsia="Times New Roman" w:hAnsi="Helvetica" w:cs="Times New Roman"/>
-          <w:color w:val="000000"/>
-          <w:sz w:val="18"/>
-          <w:szCs w:val="18"/>
-        </w:rPr>
-        <w:t>int.H</w:t>
-      </w:r>
-      <w:proofErr w:type="spellEnd"/>
-      <w:r>
-        <w:rPr>
-          <w:rFonts w:ascii="Helvetica" w:eastAsia="Times New Roman" w:hAnsi="Helvetica" w:cs="Times New Roman"/>
-          <w:color w:val="000000"/>
-          <w:sz w:val="18"/>
-          <w:szCs w:val="18"/>
-        </w:rPr>
-        <w:t>."), c("</w:t>
-      </w:r>
-      <w:proofErr w:type="spellStart"/>
-      <w:r>
-        <w:rPr>
-          <w:rFonts w:ascii="Helvetica" w:eastAsia="Times New Roman" w:hAnsi="Helvetica" w:cs="Times New Roman"/>
-          <w:color w:val="000000"/>
-          <w:sz w:val="18"/>
-          <w:szCs w:val="18"/>
-        </w:rPr>
-        <w:t>Int.S</w:t>
-      </w:r>
-      <w:proofErr w:type="spellEnd"/>
-      <w:r>
-        <w:rPr>
-          <w:rFonts w:ascii="Helvetica" w:eastAsia="Times New Roman" w:hAnsi="Helvetica" w:cs="Times New Roman"/>
-          <w:color w:val="000000"/>
-          <w:sz w:val="18"/>
-          <w:szCs w:val="18"/>
-        </w:rPr>
-        <w:t xml:space="preserve">.")), </w:t>
-      </w:r>
-      <w:proofErr w:type="spellStart"/>
-      <w:r>
-        <w:rPr>
-          <w:rFonts w:ascii="Helvetica" w:eastAsia="Times New Roman" w:hAnsi="Helvetica" w:cs="Times New Roman"/>
-          <w:color w:val="000000"/>
-          <w:sz w:val="18"/>
-          <w:szCs w:val="18"/>
-        </w:rPr>
-        <w:t>listValues</w:t>
-      </w:r>
-      <w:proofErr w:type="spellEnd"/>
-      <w:r>
-        <w:rPr>
-          <w:rFonts w:ascii="Helvetica" w:eastAsia="Times New Roman" w:hAnsi="Helvetica" w:cs="Times New Roman"/>
-          <w:color w:val="000000"/>
-          <w:sz w:val="18"/>
-          <w:szCs w:val="18"/>
-        </w:rPr>
-        <w:t>=c(1/2, -1/2))</w:t>
-      </w:r>
-      <w:r>
-        <w:rPr>
-          <w:rFonts w:ascii="Helvetica" w:eastAsia="Times New Roman" w:hAnsi="Helvetica" w:cs="Times New Roman"/>
-          <w:color w:val="000000"/>
-          <w:sz w:val="18"/>
-          <w:szCs w:val="18"/>
-        </w:rPr>
-        <w:br/>
-      </w:r>
-      <w:r>
-        <w:rPr>
-          <w:rFonts w:ascii="Helvetica" w:eastAsia="Times New Roman" w:hAnsi="Helvetica" w:cs="Times New Roman"/>
-          <w:color w:val="000000"/>
-          <w:sz w:val="18"/>
-          <w:szCs w:val="18"/>
-        </w:rPr>
-        <w:br/>
-        <w:t>So, this custom contrast tests differences between H and S but ONLY for the intertidal group. You'd want to set up a similar contrast separately to test H vs. S for the subtidal group.</w:t>
+        <w:pStyle w:val="ListParagraph"/>
+        <w:ind w:left="0"/>
+        <w:rPr>
+          <w:b/>
+        </w:rPr>
+      </w:pPr>
+      <w:r>
+        <w:rPr>
+          <w:b/>
+        </w:rPr>
+        <w:t>Discussion:</w:t>
       </w:r>
     </w:p>
-    <w:p/>
-    <w:p/>
     <w:p>
       <w:pPr>
         <w:pStyle w:val="ListParagraph"/>
-        <w:numPr>
-          <w:ilvl w:val="0"/>
-          <w:numId w:val="1"/>
-        </w:numPr>
-      </w:pPr>
-      <w:r>
-        <w:t>Present results (3-5 sentences).</w:t>
+        <w:ind w:left="0"/>
+      </w:pPr>
+      <w:r>
+        <w:tab/>
+      </w:r>
+      <w:r>
+        <w:t>We found</w:t>
+      </w:r>
+      <w:r>
+        <w:t xml:space="preserve"> increased expression of genes </w:t>
+      </w:r>
+      <w:r>
+        <w:t>in S in the intertidal location but this result does not tell us why.</w:t>
+      </w:r>
+      <w:r>
+        <w:t xml:space="preserve"> </w:t>
+      </w:r>
+      <w:r>
+        <w:t xml:space="preserve">Perhaps there are genes associated with immune response that are expressed when a sea star is sick. This would explain the overall difference of S vs. H but it doesn’t explain the intertidal finding. Are there just more sick sea stars (or sicker?) in the intertidal zone? There may be positive selection for immune-related genes in the intertidal zone, causing sea stars located there (and their offspring) to have more genes that code for immune response. </w:t>
       </w:r>
     </w:p>
-    <w:p/>
     <w:p>
       <w:pPr>
         <w:pStyle w:val="ListParagraph"/>
-        <w:numPr>
-          <w:ilvl w:val="0"/>
-          <w:numId w:val="1"/>
-        </w:numPr>
-      </w:pPr>
-      <w:r>
-        <w:t>Tables and figures with legends.</w:t>
-      </w:r>
-    </w:p>
-    <w:p/>
-    <w:p>
-      <w:pPr>
-        <w:pStyle w:val="ListParagraph"/>
-        <w:numPr>
-          <w:ilvl w:val="0"/>
-          <w:numId w:val="1"/>
-        </w:numPr>
-      </w:pPr>
-      <w:r>
-        <w:t>Interpretation (3-5 sentences).</w:t>
-      </w:r>
-    </w:p>
-    <w:p/>
-    <w:p>
-      <w:pPr>
-        <w:pStyle w:val="ListParagraph"/>
-        <w:numPr>
-          <w:ilvl w:val="0"/>
-          <w:numId w:val="1"/>
-        </w:numPr>
-      </w:pPr>
-      <w:r>
-        <w:t>Critical thinking (2-3 sentences).  What would you do differently?  What would you do next?</w:t>
+        <w:ind w:left="0"/>
+      </w:pPr>
+      <w:r>
+        <w:tab/>
+        <w:t>Future studies should</w:t>
+      </w:r>
+      <w:r>
+        <w:t xml:space="preserve"> investigate the </w:t>
+      </w:r>
+      <w:r>
+        <w:t>physical functions</w:t>
+      </w:r>
+      <w:r>
+        <w:t xml:space="preserve"> that</w:t>
+      </w:r>
+      <w:r>
+        <w:t xml:space="preserve"> these </w:t>
+      </w:r>
+      <w:r>
+        <w:t xml:space="preserve">differentially expressed </w:t>
+      </w:r>
+      <w:r>
+        <w:t xml:space="preserve">genes provide for the </w:t>
+      </w:r>
+      <w:r>
+        <w:t xml:space="preserve">organism. Also, are sea stars </w:t>
+      </w:r>
+      <w:r>
+        <w:t xml:space="preserve">found in the intertidal location genetically different than those </w:t>
+      </w:r>
+      <w:r>
+        <w:t xml:space="preserve">found in the subtidal location? This </w:t>
+      </w:r>
+      <w:r>
+        <w:t>research</w:t>
+      </w:r>
+      <w:r>
+        <w:t xml:space="preserve"> has provided us wi</w:t>
+      </w:r>
+      <w:r>
+        <w:t xml:space="preserve">th new tools to </w:t>
+      </w:r>
+      <w:r>
+        <w:t>further</w:t>
+      </w:r>
+      <w:r>
+        <w:t xml:space="preserve"> explore SSWD – a pathogen that is destroying sea star populations globally.</w:t>
       </w:r>
     </w:p>
     <w:sectPr>
       <w:pgSz w:w="12240" w:h="15840"/>
-      <w:pgMar w:top="1440" w:right="1440" w:bottom="1440" w:left="1440" w:header="720" w:footer="720" w:gutter="0"/>
+      <w:pgMar w:top="1440" w:right="1080" w:bottom="1440" w:left="1080" w:header="720" w:footer="720" w:gutter="0"/>
       <w:cols w:space="720"/>
+      <w:docGrid w:linePitch="326"/>
     </w:sectPr>
   </w:body>
 </w:document>
@@ -1816,6 +2244,36 @@
       <w:rFonts w:ascii="Times New Roman" w:hAnsi="Times New Roman" w:cs="Times New Roman"/>
     </w:rPr>
   </w:style>
+  <w:style w:type="character" w:styleId="Hyperlink">
+    <w:name w:val="Hyperlink"/>
+    <w:basedOn w:val="DefaultParagraphFont"/>
+    <w:uiPriority w:val="99"/>
+    <w:unhideWhenUsed/>
+    <w:rsid w:val="00A40DB3"/>
+    <w:rPr>
+      <w:color w:val="0000FF" w:themeColor="hyperlink"/>
+      <w:u w:val="single"/>
+    </w:rPr>
+  </w:style>
+  <w:style w:type="paragraph" w:styleId="Caption">
+    <w:name w:val="caption"/>
+    <w:basedOn w:val="Normal"/>
+    <w:next w:val="Normal"/>
+    <w:uiPriority w:val="35"/>
+    <w:unhideWhenUsed/>
+    <w:qFormat/>
+    <w:rsid w:val="00AF222F"/>
+    <w:pPr>
+      <w:spacing w:after="200"/>
+    </w:pPr>
+    <w:rPr>
+      <w:i/>
+      <w:iCs/>
+      <w:color w:val="1F497D" w:themeColor="text2"/>
+      <w:sz w:val="18"/>
+      <w:szCs w:val="18"/>
+    </w:rPr>
+  </w:style>
 </w:styles>
 </file>
 

</xml_diff>